<commit_message>
Tạo cơ sở dữ liệu và nhập liệu
</commit_message>
<xml_diff>
--- a/khaosat.docx
+++ b/khaosat.docx
@@ -2089,53 +2089,83 @@
         </w:rPr>
         <w:t>)</w:t>
       </w:r>
+    </w:p>
+    <w:p>
+      <w:pPr>
+        <w:rPr>
+          <w:rFonts w:asciiTheme="majorHAnsi" w:hAnsiTheme="majorHAnsi" w:cstheme="majorHAnsi"/>
+          <w:sz w:val="28"/>
+        </w:rPr>
+      </w:pPr>
+      <w:r>
+        <w:rPr>
+          <w:rFonts w:asciiTheme="majorHAnsi" w:hAnsiTheme="majorHAnsi" w:cstheme="majorHAnsi"/>
+          <w:sz w:val="28"/>
+        </w:rPr>
+        <w:t>Môn Học_Lớp(</w:t>
+      </w:r>
+      <w:r>
+        <w:rPr>
+          <w:rFonts w:asciiTheme="majorHAnsi" w:hAnsiTheme="majorHAnsi" w:cstheme="majorHAnsi"/>
+          <w:sz w:val="28"/>
+          <w:u w:val="single"/>
+        </w:rPr>
+        <w:t>Mã MH</w:t>
+      </w:r>
+      <w:r>
+        <w:rPr>
+          <w:rFonts w:asciiTheme="majorHAnsi" w:hAnsiTheme="majorHAnsi" w:cstheme="majorHAnsi"/>
+          <w:sz w:val="28"/>
+        </w:rPr>
+        <w:t xml:space="preserve">, </w:t>
+      </w:r>
+      <w:r>
+        <w:rPr>
+          <w:rFonts w:asciiTheme="majorHAnsi" w:hAnsiTheme="majorHAnsi" w:cstheme="majorHAnsi"/>
+          <w:sz w:val="28"/>
+          <w:u w:val="single"/>
+        </w:rPr>
+        <w:t>Mã lớp</w:t>
+      </w:r>
+      <w:r>
+        <w:rPr>
+          <w:rFonts w:asciiTheme="majorHAnsi" w:hAnsiTheme="majorHAnsi" w:cstheme="majorHAnsi"/>
+          <w:sz w:val="28"/>
+        </w:rPr>
+        <w:t>)</w:t>
+      </w:r>
+    </w:p>
+    <w:p>
+      <w:pPr>
+        <w:rPr>
+          <w:rFonts w:asciiTheme="majorHAnsi" w:hAnsiTheme="majorHAnsi" w:cstheme="majorHAnsi"/>
+          <w:sz w:val="28"/>
+        </w:rPr>
+      </w:pPr>
+      <w:r>
+        <w:rPr>
+          <w:rFonts w:asciiTheme="majorHAnsi" w:hAnsiTheme="majorHAnsi" w:cstheme="majorHAnsi"/>
+          <w:sz w:val="28"/>
+        </w:rPr>
+        <w:t>Thiết lập cơ sở dữ liệu</w:t>
+      </w:r>
+      <w:r>
+        <w:rPr>
+          <w:rFonts w:asciiTheme="majorHAnsi" w:hAnsiTheme="majorHAnsi" w:cstheme="majorHAnsi"/>
+          <w:sz w:val="28"/>
+        </w:rPr>
+        <w:t>:</w:t>
+      </w:r>
+    </w:p>
+    <w:p>
+      <w:pPr>
+        <w:rPr>
+          <w:rFonts w:asciiTheme="majorHAnsi" w:hAnsiTheme="majorHAnsi" w:cstheme="majorHAnsi"/>
+          <w:sz w:val="28"/>
+        </w:rPr>
+      </w:pPr>
       <w:bookmarkStart w:id="0" w:name="_GoBack"/>
       <w:bookmarkEnd w:id="0"/>
-    </w:p>
-    <w:p>
-      <w:pPr>
-        <w:rPr>
-          <w:rFonts w:asciiTheme="majorHAnsi" w:hAnsiTheme="majorHAnsi" w:cstheme="majorHAnsi"/>
-          <w:sz w:val="28"/>
-        </w:rPr>
-      </w:pPr>
-      <w:r>
-        <w:rPr>
-          <w:rFonts w:asciiTheme="majorHAnsi" w:hAnsiTheme="majorHAnsi" w:cstheme="majorHAnsi"/>
-          <w:sz w:val="28"/>
-        </w:rPr>
-        <w:t>Môn Học_Lớp(</w:t>
-      </w:r>
-      <w:r>
-        <w:rPr>
-          <w:rFonts w:asciiTheme="majorHAnsi" w:hAnsiTheme="majorHAnsi" w:cstheme="majorHAnsi"/>
-          <w:sz w:val="28"/>
-          <w:u w:val="single"/>
-        </w:rPr>
-        <w:t>Mã MH</w:t>
-      </w:r>
-      <w:r>
-        <w:rPr>
-          <w:rFonts w:asciiTheme="majorHAnsi" w:hAnsiTheme="majorHAnsi" w:cstheme="majorHAnsi"/>
-          <w:sz w:val="28"/>
-        </w:rPr>
-        <w:t xml:space="preserve">, </w:t>
-      </w:r>
-      <w:r>
-        <w:rPr>
-          <w:rFonts w:asciiTheme="majorHAnsi" w:hAnsiTheme="majorHAnsi" w:cstheme="majorHAnsi"/>
-          <w:sz w:val="28"/>
-          <w:u w:val="single"/>
-        </w:rPr>
-        <w:t>Mã lớp</w:t>
-      </w:r>
-      <w:r>
-        <w:rPr>
-          <w:rFonts w:asciiTheme="majorHAnsi" w:hAnsiTheme="majorHAnsi" w:cstheme="majorHAnsi"/>
-          <w:sz w:val="28"/>
-        </w:rPr>
-        <w:t>)</w:t>
-      </w:r>
     </w:p>
     <w:sectPr>
       <w:pgSz w:w="11906" w:h="16838"/>

</xml_diff>